<commit_message>
The damage is done
</commit_message>
<xml_diff>
--- a/2η Παραδοση/Domain-model-v0.1.docx
+++ b/2η Παραδοση/Domain-model-v0.1.docx
@@ -13,7 +13,25 @@
         <w:rPr>
           <w:lang w:val="el-GR"/>
         </w:rPr>
-        <w:t>Ηλίας - Παναγιώτης</w:t>
+        <w:t xml:space="preserve">Ηλίας </w:t>
+      </w:r>
+      <w:r>
+        <w:rPr>
+          <w:lang w:val="el-GR"/>
+        </w:rPr>
+        <w:t>–</w:t>
+      </w:r>
+      <w:r>
+        <w:rPr>
+          <w:lang w:val="el-GR"/>
+        </w:rPr>
+        <w:t xml:space="preserve"> Παναγιώτης</w:t>
+      </w:r>
+      <w:r>
+        <w:rPr>
+          <w:lang w:val="el-GR"/>
+        </w:rPr>
+        <w:t xml:space="preserve"> – Σπύρος – Λάμπρος</w:t>
       </w:r>
     </w:p>
     <w:p>
@@ -47,7 +65,6 @@
       <w:pPr>
         <w:rPr>
           <w:rFonts w:ascii="Bahnschrift Light" w:hAnsi="Bahnschrift Light"/>
-          <w:lang w:val="en-150"/>
         </w:rPr>
       </w:pPr>
       <w:r>
@@ -99,11 +116,6 @@
       </w:r>
     </w:p>
     <w:p>
-      <w:pPr>
-        <w:rPr>
-          <w:lang w:val="en-150"/>
-        </w:rPr>
-      </w:pPr>
       <w:r>
         <w:rPr>
           <w:lang w:val="el-GR"/>
@@ -115,6 +127,63 @@
           <w:rFonts w:ascii="Bahnschrift Light" w:hAnsi="Bahnschrift Light"/>
           <w:lang w:val="el-GR"/>
         </w:rPr>
+        <w:t xml:space="preserve"> Ειδική περίπτωση</w:t>
+      </w:r>
+      <w:r>
+        <w:rPr>
+          <w:rFonts w:ascii="Bahnschrift Light" w:hAnsi="Bahnschrift Light"/>
+          <w:lang w:val="el-GR"/>
+        </w:rPr>
+        <w:t xml:space="preserve"> προσωπικού</w:t>
+      </w:r>
+      <w:r>
+        <w:rPr>
+          <w:rFonts w:ascii="Bahnschrift Light" w:hAnsi="Bahnschrift Light"/>
+          <w:lang w:val="el-GR"/>
+        </w:rPr>
+        <w:t xml:space="preserve"> </w:t>
+      </w:r>
+      <w:r>
+        <w:rPr>
+          <w:rFonts w:ascii="Bahnschrift Light" w:hAnsi="Bahnschrift Light"/>
+          <w:lang w:val="el-GR"/>
+        </w:rPr>
+        <w:t xml:space="preserve">που </w:t>
+      </w:r>
+      <w:r>
+        <w:rPr>
+          <w:rFonts w:ascii="Bahnschrift Light" w:hAnsi="Bahnschrift Light"/>
+          <w:lang w:val="el-GR"/>
+        </w:rPr>
+        <w:t xml:space="preserve">έχει άδεια να </w:t>
+      </w:r>
+      <w:r>
+        <w:rPr>
+          <w:rFonts w:ascii="Bahnschrift Light" w:hAnsi="Bahnschrift Light"/>
+          <w:lang w:val="el-GR"/>
+        </w:rPr>
+        <w:t xml:space="preserve">δημιουργήσει επισκέψεις </w:t>
+      </w:r>
+    </w:p>
+    <w:p>
+      <w:pPr>
+        <w:rPr>
+          <w:lang w:val="el-GR"/>
+        </w:rPr>
+      </w:pPr>
+      <w:r>
+        <w:rPr>
+          <w:lang w:val="el-GR"/>
+        </w:rPr>
+        <w:t>Νοσηλευτής/ρια</w:t>
+      </w:r>
+      <w:r>
+        <w:rPr>
+          <w:lang w:val="el-GR"/>
+        </w:rPr>
+        <w:t>:</w:t>
+      </w:r>
+      <w:r>
         <w:t xml:space="preserve"> </w:t>
       </w:r>
       <w:r>
@@ -129,14 +198,7 @@
           <w:rFonts w:ascii="Bahnschrift Light" w:hAnsi="Bahnschrift Light"/>
           <w:lang w:val="el-GR"/>
         </w:rPr>
-        <w:t xml:space="preserve"> προσωπικού</w:t>
-      </w:r>
-      <w:r>
-        <w:rPr>
-          <w:rFonts w:ascii="Bahnschrift Light" w:hAnsi="Bahnschrift Light"/>
-          <w:lang w:val="el-GR"/>
-        </w:rPr>
-        <w:t xml:space="preserve"> </w:t>
+        <w:t xml:space="preserve"> προσωπικού </w:t>
       </w:r>
       <w:r>
         <w:rPr>
@@ -150,82 +212,7 @@
           <w:rFonts w:ascii="Bahnschrift Light" w:hAnsi="Bahnschrift Light"/>
           <w:lang w:val="el-GR"/>
         </w:rPr>
-        <w:t xml:space="preserve">έχει άδεια να </w:t>
-      </w:r>
-      <w:r>
-        <w:rPr>
-          <w:rFonts w:ascii="Bahnschrift Light" w:hAnsi="Bahnschrift Light"/>
-          <w:lang w:val="el-GR"/>
-        </w:rPr>
-        <w:t xml:space="preserve">δημιουργήσει επισκέψεις </w:t>
-      </w:r>
-    </w:p>
-    <w:p>
-      <w:pPr>
-        <w:rPr>
-          <w:lang w:val="el-GR"/>
-        </w:rPr>
-      </w:pPr>
-      <w:r>
-        <w:rPr>
-          <w:lang w:val="el-GR"/>
-        </w:rPr>
-        <w:t>Νοσηλευτής/</w:t>
-      </w:r>
-      <w:proofErr w:type="spellStart"/>
-      <w:r>
-        <w:rPr>
-          <w:lang w:val="el-GR"/>
-        </w:rPr>
-        <w:t>ρια</w:t>
-      </w:r>
-      <w:proofErr w:type="spellEnd"/>
-      <w:r>
-        <w:rPr>
-          <w:lang w:val="el-GR"/>
-        </w:rPr>
-        <w:t>:</w:t>
-      </w:r>
-      <w:r>
-        <w:rPr>
-          <w:lang w:val="en-150"/>
-        </w:rPr>
-        <w:t xml:space="preserve"> </w:t>
-      </w:r>
-      <w:r>
-        <w:rPr>
-          <w:rFonts w:ascii="Bahnschrift Light" w:hAnsi="Bahnschrift Light"/>
-          <w:lang w:val="el-GR"/>
-        </w:rPr>
-        <w:t>Ειδική περίπτωση</w:t>
-      </w:r>
-      <w:r>
-        <w:rPr>
-          <w:rFonts w:ascii="Bahnschrift Light" w:hAnsi="Bahnschrift Light"/>
-          <w:lang w:val="el-GR"/>
-        </w:rPr>
-        <w:t xml:space="preserve"> προσωπικού </w:t>
-      </w:r>
-      <w:r>
-        <w:rPr>
-          <w:rFonts w:ascii="Bahnschrift Light" w:hAnsi="Bahnschrift Light"/>
-          <w:lang w:val="el-GR"/>
-        </w:rPr>
-        <w:t xml:space="preserve">που </w:t>
-      </w:r>
-      <w:r>
-        <w:rPr>
-          <w:rFonts w:ascii="Bahnschrift Light" w:hAnsi="Bahnschrift Light"/>
-          <w:lang w:val="el-GR"/>
-        </w:rPr>
-        <w:t>έχει άδεια</w:t>
-      </w:r>
-      <w:r>
-        <w:rPr>
-          <w:rFonts w:ascii="Bahnschrift Light" w:hAnsi="Bahnschrift Light"/>
-          <w:lang w:val="el-GR"/>
-        </w:rPr>
-        <w:t xml:space="preserve"> να ενημερώσ</w:t>
+        <w:t>έχει άδεια να ενημερώσ</w:t>
       </w:r>
       <w:r>
         <w:rPr>
@@ -286,7 +273,6 @@
       <w:r>
         <w:rPr>
           <w:rFonts w:ascii="Bahnschrift Light" w:hAnsi="Bahnschrift Light"/>
-          <w:lang w:val="en-150"/>
         </w:rPr>
         <w:t xml:space="preserve"> </w:t>
       </w:r>
@@ -302,14 +288,7 @@
           <w:rFonts w:ascii="Bahnschrift Light" w:hAnsi="Bahnschrift Light"/>
           <w:lang w:val="el-GR"/>
         </w:rPr>
-        <w:t>ενδονοσοκομειακή</w:t>
-      </w:r>
-      <w:r>
-        <w:rPr>
-          <w:rFonts w:ascii="Bahnschrift Light" w:hAnsi="Bahnschrift Light"/>
-          <w:lang w:val="el-GR"/>
-        </w:rPr>
-        <w:t xml:space="preserve"> </w:t>
+        <w:t xml:space="preserve">ενδονοσοκομειακή </w:t>
       </w:r>
       <w:r>
         <w:rPr>
@@ -391,7 +370,6 @@
       <w:r>
         <w:rPr>
           <w:rFonts w:ascii="Bahnschrift Light" w:hAnsi="Bahnschrift Light"/>
-          <w:lang w:val="en-150"/>
         </w:rPr>
         <w:t xml:space="preserve"> </w:t>
       </w:r>
@@ -459,14 +437,7 @@
           <w:rFonts w:ascii="Bahnschrift Light" w:hAnsi="Bahnschrift Light"/>
           <w:lang w:val="el-GR"/>
         </w:rPr>
-        <w:t xml:space="preserve">Οντότητα που αντιπροσωπεύει ένα </w:t>
-      </w:r>
-      <w:r>
-        <w:rPr>
-          <w:rFonts w:ascii="Bahnschrift Light" w:hAnsi="Bahnschrift Light"/>
-          <w:lang w:val="el-GR"/>
-        </w:rPr>
-        <w:t>φάρμακο</w:t>
+        <w:t>Οντότητα που αντιπροσωπεύει ένα φάρμακο</w:t>
       </w:r>
     </w:p>
     <w:p>
@@ -848,6 +819,7 @@
     <w:p>
       <w:pPr>
         <w:rPr>
+          <w:rFonts w:ascii="Bahnschrift Light" w:hAnsi="Bahnschrift Light"/>
           <w:lang w:val="el-GR"/>
         </w:rPr>
       </w:pPr>
@@ -891,30 +863,607 @@
         </w:rPr>
         <w:t>μήματα μέσα στο νοσοκομείο και μπορεί να μετακινηθεί εκεί ο Ασθενής μετά από αίτημα Μετακίνησης του Ιατρού</w:t>
       </w:r>
-    </w:p>
-    <w:p>
-      <w:pPr>
-        <w:rPr>
-          <w:i/>
-          <w:iCs/>
-          <w:lang w:val="el-GR"/>
-        </w:rPr>
-      </w:pPr>
-      <w:r>
-        <w:rPr>
-          <w:i/>
-          <w:iCs/>
-          <w:lang w:val="el-GR"/>
-        </w:rPr>
-        <w:t>Διάγνωση:</w:t>
-      </w:r>
-    </w:p>
-    <w:p>
-      <w:pPr>
-        <w:rPr>
-          <w:lang w:val="el-GR"/>
-        </w:rPr>
-      </w:pPr>
+      <w:r>
+        <w:rPr>
+          <w:rFonts w:ascii="Bahnschrift Light" w:hAnsi="Bahnschrift Light"/>
+          <w:lang w:val="el-GR"/>
+        </w:rPr>
+        <w:t>.</w:t>
+      </w:r>
+    </w:p>
+    <w:p>
+      <w:pPr>
+        <w:pStyle w:val="Standard"/>
+        <w:rPr>
+          <w:rFonts w:ascii="Bahnschrift Light" w:hAnsi="Bahnschrift Light"/>
+          <w:sz w:val="22"/>
+          <w:szCs w:val="22"/>
+          <w:lang w:val="el-GR"/>
+        </w:rPr>
+      </w:pPr>
+      <w:r>
+        <w:rPr>
+          <w:rFonts w:ascii="Bahnschrift" w:hAnsi="Bahnschrift"/>
+          <w:sz w:val="22"/>
+          <w:szCs w:val="22"/>
+          <w:lang w:val="el-GR"/>
+        </w:rPr>
+        <w:t>Ρ</w:t>
+      </w:r>
+      <w:r>
+        <w:rPr>
+          <w:rFonts w:ascii="Bahnschrift" w:hAnsi="Bahnschrift"/>
+          <w:sz w:val="22"/>
+          <w:szCs w:val="22"/>
+          <w:lang w:val="el-GR"/>
+        </w:rPr>
+        <w:t>αντεβο</w:t>
+      </w:r>
+      <w:r>
+        <w:rPr>
+          <w:rFonts w:ascii="Bahnschrift" w:hAnsi="Bahnschrift"/>
+          <w:sz w:val="22"/>
+          <w:szCs w:val="22"/>
+          <w:lang w:val="el-GR"/>
+        </w:rPr>
+        <w:t>ύ</w:t>
+      </w:r>
+      <w:r>
+        <w:rPr>
+          <w:rFonts w:ascii="Bahnschrift" w:hAnsi="Bahnschrift"/>
+          <w:sz w:val="22"/>
+          <w:szCs w:val="22"/>
+          <w:lang w:val="el-GR"/>
+        </w:rPr>
+        <w:t xml:space="preserve"> προσωπικο</w:t>
+      </w:r>
+      <w:r>
+        <w:rPr>
+          <w:rFonts w:ascii="Bahnschrift" w:hAnsi="Bahnschrift"/>
+          <w:sz w:val="22"/>
+          <w:szCs w:val="22"/>
+          <w:lang w:val="el-GR"/>
+        </w:rPr>
+        <w:t>ύ</w:t>
+      </w:r>
+      <w:r>
+        <w:rPr>
+          <w:rFonts w:ascii="Bahnschrift" w:hAnsi="Bahnschrift"/>
+          <w:sz w:val="22"/>
+          <w:szCs w:val="22"/>
+          <w:lang w:val="el-GR"/>
+        </w:rPr>
+        <w:t>:</w:t>
+      </w:r>
+      <w:r>
+        <w:rPr>
+          <w:rFonts w:ascii="Bahnschrift Light" w:hAnsi="Bahnschrift Light"/>
+          <w:sz w:val="22"/>
+          <w:szCs w:val="22"/>
+          <w:lang w:val="el-GR"/>
+        </w:rPr>
+        <w:t xml:space="preserve">  Οντότητα που αντιπροσωπεύει ένα ραντεβού μεταξύ </w:t>
+      </w:r>
+      <w:r>
+        <w:rPr>
+          <w:rFonts w:ascii="Bahnschrift" w:hAnsi="Bahnschrift"/>
+          <w:sz w:val="22"/>
+          <w:szCs w:val="22"/>
+          <w:lang w:val="el-GR"/>
+        </w:rPr>
+        <w:t>ιατρικού</w:t>
+      </w:r>
+      <w:r>
+        <w:rPr>
+          <w:rFonts w:ascii="Bahnschrift Light" w:hAnsi="Bahnschrift Light"/>
+          <w:sz w:val="22"/>
+          <w:szCs w:val="22"/>
+          <w:lang w:val="el-GR"/>
+        </w:rPr>
+        <w:t xml:space="preserve"> </w:t>
+      </w:r>
+      <w:r>
+        <w:rPr>
+          <w:rFonts w:ascii="Bahnschrift" w:hAnsi="Bahnschrift"/>
+          <w:sz w:val="22"/>
+          <w:szCs w:val="22"/>
+          <w:lang w:val="el-GR"/>
+        </w:rPr>
+        <w:t>προσωπικού</w:t>
+      </w:r>
+      <w:r>
+        <w:rPr>
+          <w:rFonts w:ascii="Bahnschrift Light" w:hAnsi="Bahnschrift Light"/>
+          <w:sz w:val="22"/>
+          <w:szCs w:val="22"/>
+          <w:lang w:val="el-GR"/>
+        </w:rPr>
+        <w:t xml:space="preserve"> και ενός </w:t>
+      </w:r>
+      <w:r>
+        <w:rPr>
+          <w:rFonts w:ascii="Bahnschrift" w:hAnsi="Bahnschrift"/>
+          <w:sz w:val="22"/>
+          <w:szCs w:val="22"/>
+          <w:lang w:val="el-GR"/>
+        </w:rPr>
+        <w:t>ασθενή</w:t>
+      </w:r>
+      <w:r>
+        <w:rPr>
+          <w:rFonts w:ascii="Bahnschrift Light" w:hAnsi="Bahnschrift Light"/>
+          <w:sz w:val="22"/>
+          <w:szCs w:val="22"/>
+          <w:lang w:val="el-GR"/>
+        </w:rPr>
+        <w:t>.</w:t>
+      </w:r>
+    </w:p>
+    <w:p>
+      <w:pPr>
+        <w:pStyle w:val="Standard"/>
+        <w:rPr>
+          <w:rFonts w:ascii="Bahnschrift Light" w:hAnsi="Bahnschrift Light"/>
+          <w:sz w:val="22"/>
+          <w:szCs w:val="22"/>
+          <w:lang w:val="el-GR"/>
+        </w:rPr>
+      </w:pPr>
+    </w:p>
+    <w:p>
+      <w:pPr>
+        <w:pStyle w:val="Standard"/>
+        <w:rPr>
+          <w:rFonts w:ascii="Bahnschrift Light" w:hAnsi="Bahnschrift Light"/>
+          <w:b/>
+          <w:bCs/>
+          <w:sz w:val="22"/>
+          <w:szCs w:val="22"/>
+          <w:lang w:val="el-GR"/>
+        </w:rPr>
+      </w:pPr>
+      <w:r>
+        <w:rPr>
+          <w:rFonts w:ascii="Bahnschrift" w:hAnsi="Bahnschrift"/>
+          <w:sz w:val="22"/>
+          <w:szCs w:val="22"/>
+          <w:lang w:val="el-GR"/>
+        </w:rPr>
+        <w:t>Α</w:t>
+      </w:r>
+      <w:r>
+        <w:rPr>
+          <w:rFonts w:ascii="Bahnschrift" w:hAnsi="Bahnschrift"/>
+          <w:sz w:val="22"/>
+          <w:szCs w:val="22"/>
+          <w:lang w:val="el-GR"/>
+        </w:rPr>
+        <w:t>ξιολ</w:t>
+      </w:r>
+      <w:r>
+        <w:rPr>
+          <w:rFonts w:ascii="Bahnschrift" w:hAnsi="Bahnschrift"/>
+          <w:sz w:val="22"/>
+          <w:szCs w:val="22"/>
+          <w:lang w:val="el-GR"/>
+        </w:rPr>
+        <w:t>ό</w:t>
+      </w:r>
+      <w:r>
+        <w:rPr>
+          <w:rFonts w:ascii="Bahnschrift" w:hAnsi="Bahnschrift"/>
+          <w:sz w:val="22"/>
+          <w:szCs w:val="22"/>
+          <w:lang w:val="el-GR"/>
+        </w:rPr>
+        <w:t>γηση προσωπικο</w:t>
+      </w:r>
+      <w:r>
+        <w:rPr>
+          <w:rFonts w:ascii="Bahnschrift" w:hAnsi="Bahnschrift"/>
+          <w:sz w:val="22"/>
+          <w:szCs w:val="22"/>
+          <w:lang w:val="el-GR"/>
+        </w:rPr>
+        <w:t>ύ</w:t>
+      </w:r>
+      <w:r>
+        <w:rPr>
+          <w:rFonts w:ascii="Bahnschrift" w:hAnsi="Bahnschrift"/>
+          <w:sz w:val="22"/>
+          <w:szCs w:val="22"/>
+          <w:lang w:val="el-GR"/>
+        </w:rPr>
+        <w:t>:</w:t>
+      </w:r>
+      <w:r>
+        <w:rPr>
+          <w:rFonts w:ascii="Bahnschrift Light" w:hAnsi="Bahnschrift Light"/>
+          <w:b/>
+          <w:bCs/>
+          <w:sz w:val="22"/>
+          <w:szCs w:val="22"/>
+          <w:lang w:val="el-GR"/>
+        </w:rPr>
+        <w:t xml:space="preserve"> </w:t>
+      </w:r>
+      <w:r>
+        <w:rPr>
+          <w:rFonts w:ascii="Bahnschrift Light" w:hAnsi="Bahnschrift Light"/>
+          <w:sz w:val="22"/>
+          <w:szCs w:val="22"/>
+          <w:lang w:val="el-GR"/>
+        </w:rPr>
+        <w:t xml:space="preserve">Οντότητα που αντιπροσωπεύει μία αξιολόγηση ενός </w:t>
+      </w:r>
+      <w:r>
+        <w:rPr>
+          <w:rFonts w:ascii="Bahnschrift" w:hAnsi="Bahnschrift"/>
+          <w:sz w:val="22"/>
+          <w:szCs w:val="22"/>
+          <w:lang w:val="el-GR"/>
+        </w:rPr>
+        <w:t>χρήστη</w:t>
+      </w:r>
+      <w:r>
+        <w:rPr>
+          <w:rFonts w:ascii="Bahnschrift Light" w:hAnsi="Bahnschrift Light"/>
+          <w:sz w:val="22"/>
+          <w:szCs w:val="22"/>
+          <w:lang w:val="el-GR"/>
+        </w:rPr>
+        <w:t xml:space="preserve"> σε κάποιο </w:t>
+      </w:r>
+      <w:r>
+        <w:rPr>
+          <w:rFonts w:ascii="Bahnschrift" w:hAnsi="Bahnschrift"/>
+          <w:sz w:val="22"/>
+          <w:szCs w:val="22"/>
+          <w:lang w:val="el-GR"/>
+        </w:rPr>
+        <w:t>ιατρικό προσωπικό</w:t>
+      </w:r>
+      <w:r>
+        <w:rPr>
+          <w:rFonts w:ascii="Bahnschrift Light" w:hAnsi="Bahnschrift Light"/>
+          <w:sz w:val="22"/>
+          <w:szCs w:val="22"/>
+          <w:lang w:val="el-GR"/>
+        </w:rPr>
+        <w:t>.</w:t>
+      </w:r>
+    </w:p>
+    <w:p>
+      <w:pPr>
+        <w:pStyle w:val="Standard"/>
+        <w:rPr>
+          <w:rFonts w:ascii="Bahnschrift Light" w:hAnsi="Bahnschrift Light"/>
+          <w:b/>
+          <w:bCs/>
+          <w:sz w:val="22"/>
+          <w:szCs w:val="22"/>
+          <w:lang w:val="el-GR"/>
+        </w:rPr>
+      </w:pPr>
+    </w:p>
+    <w:p>
+      <w:pPr>
+        <w:pStyle w:val="Standard"/>
+        <w:rPr>
+          <w:rFonts w:ascii="Bahnschrift Light" w:hAnsi="Bahnschrift Light"/>
+          <w:b/>
+          <w:bCs/>
+          <w:sz w:val="22"/>
+          <w:szCs w:val="22"/>
+          <w:lang w:val="el-GR"/>
+        </w:rPr>
+      </w:pPr>
+      <w:r>
+        <w:rPr>
+          <w:rFonts w:ascii="Bahnschrift" w:hAnsi="Bahnschrift"/>
+          <w:sz w:val="22"/>
+          <w:szCs w:val="22"/>
+          <w:lang w:val="el-GR"/>
+        </w:rPr>
+        <w:t>Βά</w:t>
+      </w:r>
+      <w:r>
+        <w:rPr>
+          <w:rFonts w:ascii="Bahnschrift" w:hAnsi="Bahnschrift"/>
+          <w:sz w:val="22"/>
+          <w:szCs w:val="22"/>
+          <w:lang w:val="el-GR"/>
+        </w:rPr>
+        <w:t>ρδια προσωπικο</w:t>
+      </w:r>
+      <w:r>
+        <w:rPr>
+          <w:rFonts w:ascii="Bahnschrift" w:hAnsi="Bahnschrift"/>
+          <w:sz w:val="22"/>
+          <w:szCs w:val="22"/>
+          <w:lang w:val="el-GR"/>
+        </w:rPr>
+        <w:t>ύ</w:t>
+      </w:r>
+      <w:r>
+        <w:rPr>
+          <w:rFonts w:ascii="Bahnschrift" w:hAnsi="Bahnschrift"/>
+          <w:sz w:val="22"/>
+          <w:szCs w:val="22"/>
+          <w:lang w:val="el-GR"/>
+        </w:rPr>
+        <w:t>:</w:t>
+      </w:r>
+      <w:r>
+        <w:rPr>
+          <w:rFonts w:ascii="Bahnschrift Light" w:hAnsi="Bahnschrift Light"/>
+          <w:sz w:val="22"/>
+          <w:szCs w:val="22"/>
+          <w:lang w:val="el-GR"/>
+        </w:rPr>
+        <w:t xml:space="preserve"> Οντότητα που αντιπροσωπεύει μία βάρδια ενός </w:t>
+      </w:r>
+      <w:r>
+        <w:rPr>
+          <w:rFonts w:ascii="Bahnschrift" w:hAnsi="Bahnschrift"/>
+          <w:sz w:val="22"/>
+          <w:szCs w:val="22"/>
+          <w:lang w:val="el-GR"/>
+        </w:rPr>
+        <w:t>ιατρικού προσωπικού</w:t>
+      </w:r>
+      <w:r>
+        <w:rPr>
+          <w:rFonts w:ascii="Bahnschrift Light" w:hAnsi="Bahnschrift Light"/>
+          <w:sz w:val="22"/>
+          <w:szCs w:val="22"/>
+          <w:lang w:val="el-GR"/>
+        </w:rPr>
+        <w:t xml:space="preserve"> σε κάποιο </w:t>
+      </w:r>
+      <w:r>
+        <w:rPr>
+          <w:rFonts w:ascii="Bahnschrift" w:hAnsi="Bahnschrift" w:cstheme="minorHAnsi"/>
+          <w:sz w:val="22"/>
+          <w:szCs w:val="22"/>
+          <w:lang w:val="el-GR"/>
+        </w:rPr>
+        <w:t>ιατρικό πόστο</w:t>
+      </w:r>
+      <w:r>
+        <w:rPr>
+          <w:rFonts w:ascii="Bahnschrift Light" w:hAnsi="Bahnschrift Light"/>
+          <w:sz w:val="22"/>
+          <w:szCs w:val="22"/>
+          <w:lang w:val="el-GR"/>
+        </w:rPr>
+        <w:t>.</w:t>
+      </w:r>
+    </w:p>
+    <w:p>
+      <w:pPr>
+        <w:rPr>
+          <w:rFonts w:ascii="Bahnschrift Light" w:hAnsi="Bahnschrift Light"/>
+          <w:lang w:val="el-GR"/>
+        </w:rPr>
+      </w:pPr>
+    </w:p>
+    <w:p>
+      <w:pPr>
+        <w:rPr>
+          <w:lang w:val="el-GR"/>
+        </w:rPr>
+      </w:pPr>
+    </w:p>
+    <w:p>
+      <w:pPr>
+        <w:rPr>
+          <w:rFonts w:ascii="Bahnschrift Light" w:hAnsi="Bahnschrift Light"/>
+          <w:lang w:val="el-GR"/>
+        </w:rPr>
+      </w:pPr>
+      <w:r>
+        <w:rPr>
+          <w:lang w:val="el-GR"/>
+        </w:rPr>
+        <w:t>Χρέωση</w:t>
+      </w:r>
+      <w:r>
+        <w:rPr>
+          <w:b/>
+          <w:bCs/>
+          <w:lang w:val="el-GR"/>
+        </w:rPr>
+        <w:t xml:space="preserve">: </w:t>
+      </w:r>
+      <w:r>
+        <w:rPr>
+          <w:rFonts w:ascii="Bahnschrift Light" w:hAnsi="Bahnschrift Light"/>
+          <w:lang w:val="el-GR"/>
+        </w:rPr>
+        <w:t>Οντότητα που αντιπροσωπεύει μία οποιαδήποτε χρέωση στον ασθενή. Περιέχει πληροφορίες όπως το ποσό και η ημερομηνία δημιουργίας.</w:t>
+      </w:r>
+    </w:p>
+    <w:p>
+      <w:pPr>
+        <w:rPr>
+          <w:rFonts w:ascii="Bahnschrift Light" w:hAnsi="Bahnschrift Light"/>
+          <w:lang w:val="el-GR"/>
+        </w:rPr>
+      </w:pPr>
+      <w:r>
+        <w:rPr>
+          <w:lang w:val="el-GR"/>
+        </w:rPr>
+        <w:t>Απόδειξη</w:t>
+      </w:r>
+      <w:r>
+        <w:rPr>
+          <w:rFonts w:ascii="Bahnschrift Light" w:hAnsi="Bahnschrift Light"/>
+          <w:lang w:val="el-GR"/>
+        </w:rPr>
+        <w:t>: Οντότητα που περιέχει πληροφορίες σχετικά με την απόδειξη, όπως αριθμός παραστατικού, ποσό, καθαρό ποσό και ποσό Φ.Π.Α. και ημερομηνία δημιουργίας. Επίσης σημαντική είναι και η δημιουργία ενός αντιγράφου και η ψηφιακή του αποθήκευση. Οπότε η απόδειξη περιέχει και την τοποθεσία στο λειτουργικό σύστημα, όπου έχει αποθηκευτεί αυτό το αντίγραφο. Η ύπαρξη της απόδειξης ξεχωριστά από την χρέωση, οφείλεται στο ότι μπορεί να υπάρξει χρέωση χωρίς την έκδοση παραστατικού.</w:t>
+      </w:r>
+    </w:p>
+    <w:p>
+      <w:pPr>
+        <w:rPr>
+          <w:rFonts w:ascii="Bahnschrift Light" w:hAnsi="Bahnschrift Light"/>
+          <w:lang w:val="el-GR"/>
+        </w:rPr>
+      </w:pPr>
+      <w:r>
+        <w:rPr>
+          <w:rFonts w:ascii="Bahnschrift Light" w:hAnsi="Bahnschrift Light"/>
+          <w:lang w:val="en-US"/>
+        </w:rPr>
+        <w:t>Log</w:t>
+      </w:r>
+      <w:r>
+        <w:rPr>
+          <w:rFonts w:ascii="Bahnschrift Light" w:hAnsi="Bahnschrift Light"/>
+          <w:lang w:val="el-GR"/>
+        </w:rPr>
+        <w:t xml:space="preserve">: </w:t>
+      </w:r>
+      <w:r>
+        <w:rPr>
+          <w:rFonts w:ascii="Bahnschrift Light" w:hAnsi="Bahnschrift Light"/>
+          <w:lang w:val="el-GR"/>
+        </w:rPr>
+        <w:t xml:space="preserve">Οντότητα που περιέχει πληροφορίες σχετικά με κάποια ενέργεια. Η οντότητες αυτές κατηγοριοποιούνται με τη χρήση ενός κλειδιού. Π.χ.: </w:t>
+      </w:r>
+    </w:p>
+    <w:p>
+      <w:pPr>
+        <w:pStyle w:val="ListParagraph"/>
+        <w:numPr>
+          <w:ilvl w:val="0"/>
+          <w:numId w:val="1"/>
+        </w:numPr>
+        <w:rPr>
+          <w:lang w:val="el-GR"/>
+        </w:rPr>
+      </w:pPr>
+      <w:r>
+        <w:rPr>
+          <w:rFonts w:ascii="Bahnschrift Light" w:hAnsi="Bahnschrift Light"/>
+          <w:lang w:val="en-US"/>
+        </w:rPr>
+        <w:t>Key</w:t>
+      </w:r>
+      <w:r>
+        <w:rPr>
+          <w:rFonts w:ascii="Bahnschrift Light" w:hAnsi="Bahnschrift Light"/>
+          <w:lang w:val="el-GR"/>
+        </w:rPr>
+        <w:t xml:space="preserve"> -&gt; </w:t>
+      </w:r>
+      <w:r>
+        <w:rPr>
+          <w:rFonts w:ascii="Bahnschrift Light" w:hAnsi="Bahnschrift Light"/>
+          <w:lang w:val="en-US"/>
+        </w:rPr>
+        <w:t>PatientAdd</w:t>
+      </w:r>
+      <w:r>
+        <w:rPr>
+          <w:rFonts w:ascii="Bahnschrift Light" w:hAnsi="Bahnschrift Light"/>
+          <w:lang w:val="el-GR"/>
+        </w:rPr>
+        <w:t>, αναφορά σε κάποια προσθήκη ασθενή</w:t>
+      </w:r>
+      <w:r>
+        <w:rPr>
+          <w:rFonts w:ascii="Bahnschrift Light" w:hAnsi="Bahnschrift Light"/>
+          <w:lang w:val="el-GR"/>
+        </w:rPr>
+        <w:t>.</w:t>
+      </w:r>
+    </w:p>
+    <w:p>
+      <w:pPr>
+        <w:pStyle w:val="ListParagraph"/>
+        <w:numPr>
+          <w:ilvl w:val="0"/>
+          <w:numId w:val="1"/>
+        </w:numPr>
+        <w:rPr>
+          <w:rFonts w:ascii="Bahnschrift Light" w:hAnsi="Bahnschrift Light"/>
+          <w:lang w:val="el-GR"/>
+        </w:rPr>
+      </w:pPr>
+      <w:r>
+        <w:rPr>
+          <w:rFonts w:ascii="Bahnschrift Light" w:hAnsi="Bahnschrift Light"/>
+          <w:lang w:val="en-US"/>
+        </w:rPr>
+        <w:t>Key</w:t>
+      </w:r>
+      <w:r>
+        <w:rPr>
+          <w:rFonts w:ascii="Bahnschrift Light" w:hAnsi="Bahnschrift Light"/>
+          <w:lang w:val="el-GR"/>
+        </w:rPr>
+        <w:t xml:space="preserve"> -&gt; </w:t>
+      </w:r>
+      <w:r>
+        <w:rPr>
+          <w:rFonts w:ascii="Bahnschrift Light" w:hAnsi="Bahnschrift Light"/>
+          <w:lang w:val="en-US"/>
+        </w:rPr>
+        <w:t>MedicationDeletion</w:t>
+      </w:r>
+      <w:r>
+        <w:rPr>
+          <w:rFonts w:ascii="Bahnschrift Light" w:hAnsi="Bahnschrift Light"/>
+          <w:lang w:val="el-GR"/>
+        </w:rPr>
+        <w:t xml:space="preserve">, </w:t>
+      </w:r>
+      <w:r>
+        <w:rPr>
+          <w:rFonts w:ascii="Bahnschrift Light" w:hAnsi="Bahnschrift Light"/>
+          <w:lang w:val="el-GR"/>
+        </w:rPr>
+        <w:t>αναφορά σε διαγραφή φαρμακευτικής αγωγής.</w:t>
+      </w:r>
+    </w:p>
+    <w:p>
+      <w:pPr>
+        <w:rPr>
+          <w:rFonts w:ascii="Bahnschrift Light" w:hAnsi="Bahnschrift Light"/>
+          <w:lang w:val="el-GR"/>
+        </w:rPr>
+      </w:pPr>
+      <w:r>
+        <w:rPr>
+          <w:rFonts w:ascii="Bahnschrift Light" w:hAnsi="Bahnschrift Light"/>
+          <w:lang w:val="el-GR"/>
+        </w:rPr>
+        <w:t xml:space="preserve">Σημαντικές πληροφορίες οι οποίες περιέχουν τα </w:t>
+      </w:r>
+      <w:r>
+        <w:rPr>
+          <w:rFonts w:ascii="Bahnschrift Light" w:hAnsi="Bahnschrift Light"/>
+          <w:lang w:val="en-US"/>
+        </w:rPr>
+        <w:t>logs</w:t>
+      </w:r>
+      <w:r>
+        <w:rPr>
+          <w:rFonts w:ascii="Bahnschrift Light" w:hAnsi="Bahnschrift Light"/>
+          <w:lang w:val="el-GR"/>
+        </w:rPr>
+        <w:t xml:space="preserve"> </w:t>
+      </w:r>
+      <w:r>
+        <w:rPr>
+          <w:rFonts w:ascii="Bahnschrift Light" w:hAnsi="Bahnschrift Light"/>
+          <w:lang w:val="el-GR"/>
+        </w:rPr>
+        <w:t>πέρα από το κλειδί είναι και ο χρήστης ο οποίος σχετίζεται με την ενέργεια, ο πελάτης αν υπάρχει και η ημερομηνία.</w:t>
+      </w:r>
     </w:p>
     <w:sectPr>
       <w:pgSz w:w="11906" w:h="16838"/>
@@ -926,6 +1475,103 @@
 </w:document>
 </file>
 
+<file path=word/numbering.xml><?xml version="1.0" encoding="utf-8"?>
+<w:numbering xmlns:wpc="http://schemas.microsoft.com/office/word/2010/wordprocessingCanvas" xmlns:cx="http://schemas.microsoft.com/office/drawing/2014/chartex" xmlns:cx1="http://schemas.microsoft.com/office/drawing/2015/9/8/chartex" xmlns:cx2="http://schemas.microsoft.com/office/drawing/2015/10/21/chartex" xmlns:cx3="http://schemas.microsoft.com/office/drawing/2016/5/9/chartex" xmlns:cx4="http://schemas.microsoft.com/office/drawing/2016/5/10/chartex" xmlns:cx5="http://schemas.microsoft.com/office/drawing/2016/5/11/chartex" xmlns:cx6="http://schemas.microsoft.com/office/drawing/2016/5/12/chartex" xmlns:cx7="http://schemas.microsoft.com/office/drawing/2016/5/13/chartex" xmlns:cx8="http://schemas.microsoft.com/office/drawing/2016/5/14/chartex" xmlns:mc="http://schemas.openxmlformats.org/markup-compatibility/2006" xmlns:aink="http://schemas.microsoft.com/office/drawing/2016/ink" xmlns:am3d="http://schemas.microsoft.com/office/drawing/2017/model3d" xmlns:o="urn:schemas-microsoft-com:office:office" xmlns:r="http://schemas.openxmlformats.org/officeDocument/2006/relationships" xmlns:m="http://schemas.openxmlformats.org/officeDocument/2006/math" xmlns:v="urn:schemas-microsoft-com:vml" xmlns:wp14="http://schemas.microsoft.com/office/word/2010/wordprocessingDrawing" xmlns:wp="http://schemas.openxmlformats.org/drawingml/2006/wordprocessingDrawing" xmlns:w10="urn:schemas-microsoft-com:office:word" xmlns:w="http://schemas.openxmlformats.org/wordprocessingml/2006/main" xmlns:w14="http://schemas.microsoft.com/office/word/2010/wordml" xmlns:w15="http://schemas.microsoft.com/office/word/2012/wordml" xmlns:w16cex="http://schemas.microsoft.com/office/word/2018/wordml/cex" xmlns:w16cid="http://schemas.microsoft.com/office/word/2016/wordml/cid" xmlns:w16="http://schemas.microsoft.com/office/word/2018/wordml" xmlns:w16se="http://schemas.microsoft.com/office/word/2015/wordml/symex" xmlns:wpg="http://schemas.microsoft.com/office/word/2010/wordprocessingGroup" xmlns:wpi="http://schemas.microsoft.com/office/word/2010/wordprocessingInk" xmlns:wne="http://schemas.microsoft.com/office/word/2006/wordml" xmlns:wps="http://schemas.microsoft.com/office/word/2010/wordprocessingShape" mc:Ignorable="w14 w15 w16se w16cid w16 w16cex wp14">
+  <w:abstractNum w:abstractNumId="0" w15:restartNumberingAfterBreak="0">
+    <w:nsid w:val="0C99065F"/>
+    <w:multiLevelType w:val="hybridMultilevel"/>
+    <w:tmpl w:val="11B0F9DE"/>
+    <w:lvl w:ilvl="0" w:tplc="116A5C8E">
+      <w:start w:val="1"/>
+      <w:numFmt w:val="decimal"/>
+      <w:lvlText w:val="%1."/>
+      <w:lvlJc w:val="left"/>
+      <w:pPr>
+        <w:ind w:left="720" w:hanging="360"/>
+      </w:pPr>
+      <w:rPr>
+        <w:rFonts w:ascii="Bahnschrift Light" w:hAnsi="Bahnschrift Light" w:hint="default"/>
+      </w:rPr>
+    </w:lvl>
+    <w:lvl w:ilvl="1" w:tplc="04080019" w:tentative="1">
+      <w:start w:val="1"/>
+      <w:numFmt w:val="lowerLetter"/>
+      <w:lvlText w:val="%2."/>
+      <w:lvlJc w:val="left"/>
+      <w:pPr>
+        <w:ind w:left="1440" w:hanging="360"/>
+      </w:pPr>
+    </w:lvl>
+    <w:lvl w:ilvl="2" w:tplc="0408001B" w:tentative="1">
+      <w:start w:val="1"/>
+      <w:numFmt w:val="lowerRoman"/>
+      <w:lvlText w:val="%3."/>
+      <w:lvlJc w:val="right"/>
+      <w:pPr>
+        <w:ind w:left="2160" w:hanging="180"/>
+      </w:pPr>
+    </w:lvl>
+    <w:lvl w:ilvl="3" w:tplc="0408000F" w:tentative="1">
+      <w:start w:val="1"/>
+      <w:numFmt w:val="decimal"/>
+      <w:lvlText w:val="%4."/>
+      <w:lvlJc w:val="left"/>
+      <w:pPr>
+        <w:ind w:left="2880" w:hanging="360"/>
+      </w:pPr>
+    </w:lvl>
+    <w:lvl w:ilvl="4" w:tplc="04080019" w:tentative="1">
+      <w:start w:val="1"/>
+      <w:numFmt w:val="lowerLetter"/>
+      <w:lvlText w:val="%5."/>
+      <w:lvlJc w:val="left"/>
+      <w:pPr>
+        <w:ind w:left="3600" w:hanging="360"/>
+      </w:pPr>
+    </w:lvl>
+    <w:lvl w:ilvl="5" w:tplc="0408001B" w:tentative="1">
+      <w:start w:val="1"/>
+      <w:numFmt w:val="lowerRoman"/>
+      <w:lvlText w:val="%6."/>
+      <w:lvlJc w:val="right"/>
+      <w:pPr>
+        <w:ind w:left="4320" w:hanging="180"/>
+      </w:pPr>
+    </w:lvl>
+    <w:lvl w:ilvl="6" w:tplc="0408000F" w:tentative="1">
+      <w:start w:val="1"/>
+      <w:numFmt w:val="decimal"/>
+      <w:lvlText w:val="%7."/>
+      <w:lvlJc w:val="left"/>
+      <w:pPr>
+        <w:ind w:left="5040" w:hanging="360"/>
+      </w:pPr>
+    </w:lvl>
+    <w:lvl w:ilvl="7" w:tplc="04080019" w:tentative="1">
+      <w:start w:val="1"/>
+      <w:numFmt w:val="lowerLetter"/>
+      <w:lvlText w:val="%8."/>
+      <w:lvlJc w:val="left"/>
+      <w:pPr>
+        <w:ind w:left="5760" w:hanging="360"/>
+      </w:pPr>
+    </w:lvl>
+    <w:lvl w:ilvl="8" w:tplc="0408001B" w:tentative="1">
+      <w:start w:val="1"/>
+      <w:numFmt w:val="lowerRoman"/>
+      <w:lvlText w:val="%9."/>
+      <w:lvlJc w:val="right"/>
+      <w:pPr>
+        <w:ind w:left="6480" w:hanging="180"/>
+      </w:pPr>
+    </w:lvl>
+  </w:abstractNum>
+  <w:num w:numId="1">
+    <w:abstractNumId w:val="0"/>
+  </w:num>
+</w:numbering>
+</file>
+
 <file path=word/styles.xml><?xml version="1.0" encoding="utf-8"?>
 <w:styles xmlns:mc="http://schemas.openxmlformats.org/markup-compatibility/2006" xmlns:r="http://schemas.openxmlformats.org/officeDocument/2006/relationships" xmlns:w="http://schemas.openxmlformats.org/wordprocessingml/2006/main" xmlns:w14="http://schemas.microsoft.com/office/word/2010/wordml" xmlns:w15="http://schemas.microsoft.com/office/word/2012/wordml" xmlns:w16cex="http://schemas.microsoft.com/office/word/2018/wordml/cex" xmlns:w16cid="http://schemas.microsoft.com/office/word/2016/wordml/cid" xmlns:w16="http://schemas.microsoft.com/office/word/2018/wordml" xmlns:w16se="http://schemas.microsoft.com/office/word/2015/wordml/symex" mc:Ignorable="w14 w15 w16se w16cid w16 w16cex">
   <w:docDefaults>
@@ -934,7 +1580,7 @@
         <w:rFonts w:ascii="Bahnschrift" w:eastAsiaTheme="minorHAnsi" w:hAnsi="Bahnschrift" w:cstheme="minorBidi"/>
         <w:sz w:val="22"/>
         <w:szCs w:val="22"/>
-        <w:lang w:val="en-150" w:eastAsia="en-US" w:bidi="ar-SA"/>
+        <w:lang w:eastAsia="en-US" w:bidi="ar-SA"/>
       </w:rPr>
     </w:rPrDefault>
     <w:pPrDefault>
@@ -1352,6 +1998,34 @@
     <w:semiHidden/>
     <w:unhideWhenUsed/>
   </w:style>
+  <w:style w:type="paragraph" w:styleId="ListParagraph">
+    <w:name w:val="List Paragraph"/>
+    <w:basedOn w:val="Normal"/>
+    <w:uiPriority w:val="34"/>
+    <w:qFormat/>
+    <w:rsid w:val="009A4081"/>
+    <w:pPr>
+      <w:ind w:left="720"/>
+      <w:contextualSpacing/>
+    </w:pPr>
+  </w:style>
+  <w:style w:type="paragraph" w:customStyle="1" w:styleId="Standard">
+    <w:name w:val="Standard"/>
+    <w:rsid w:val="001B1446"/>
+    <w:pPr>
+      <w:widowControl w:val="0"/>
+      <w:suppressAutoHyphens/>
+      <w:autoSpaceDN w:val="0"/>
+      <w:spacing w:after="0" w:line="240" w:lineRule="auto"/>
+    </w:pPr>
+    <w:rPr>
+      <w:rFonts w:ascii="Times New Roman" w:eastAsia="Andale Sans UI" w:hAnsi="Times New Roman" w:cs="Tahoma"/>
+      <w:kern w:val="3"/>
+      <w:sz w:val="24"/>
+      <w:szCs w:val="24"/>
+      <w:lang/>
+    </w:rPr>
+  </w:style>
 </w:styles>
 </file>
 

</xml_diff>